<commit_message>
start working on struct and class
</commit_message>
<xml_diff>
--- a/_drafts/c++ tricks.docx
+++ b/_drafts/c++ tricks.docx
@@ -1,50 +1,30 @@
 
 <file path=word/document.xml><?xml version="1.0" encoding="utf-8"?>
-<w:document xmlns:o="urn:schemas-microsoft-com:office:office" xmlns:r="http://schemas.openxmlformats.org/officeDocument/2006/relationships" xmlns:v="urn:schemas-microsoft-com:vml" xmlns:w="http://schemas.openxmlformats.org/wordprocessingml/2006/main" xmlns:w10="urn:schemas-microsoft-com:office:word" xmlns:wp="http://schemas.openxmlformats.org/drawingml/2006/wordprocessingDrawing" xmlns:wps="http://schemas.microsoft.com/office/word/2010/wordprocessingShape" xmlns:wpg="http://schemas.microsoft.com/office/word/2010/wordprocessingGroup" xmlns:mc="http://schemas.openxmlformats.org/markup-compatibility/2006" xmlns:wp14="http://schemas.microsoft.com/office/word/2010/wordprocessingDrawing" xmlns:w14="http://schemas.microsoft.com/office/word/2010/wordml" mc:Ignorable="w14 wp14">
+<w:document xmlns:wpc="http://schemas.microsoft.com/office/word/2010/wordprocessingCanvas" xmlns:cx="http://schemas.microsoft.com/office/drawing/2014/chartex" xmlns:cx1="http://schemas.microsoft.com/office/drawing/2015/9/8/chartex" xmlns:cx2="http://schemas.microsoft.com/office/drawing/2015/10/21/chartex" xmlns:cx3="http://schemas.microsoft.com/office/drawing/2016/5/9/chartex" xmlns:cx4="http://schemas.microsoft.com/office/drawing/2016/5/10/chartex" xmlns:cx5="http://schemas.microsoft.com/office/drawing/2016/5/11/chartex" xmlns:cx6="http://schemas.microsoft.com/office/drawing/2016/5/12/chartex" xmlns:cx7="http://schemas.microsoft.com/office/drawing/2016/5/13/chartex" xmlns:cx8="http://schemas.microsoft.com/office/drawing/2016/5/14/chartex" xmlns:mc="http://schemas.openxmlformats.org/markup-compatibility/2006" xmlns:aink="http://schemas.microsoft.com/office/drawing/2016/ink" xmlns:am3d="http://schemas.microsoft.com/office/drawing/2017/model3d" xmlns:o="urn:schemas-microsoft-com:office:office" xmlns:r="http://schemas.openxmlformats.org/officeDocument/2006/relationships" xmlns:m="http://schemas.openxmlformats.org/officeDocument/2006/math" xmlns:v="urn:schemas-microsoft-com:vml" xmlns:wp14="http://schemas.microsoft.com/office/word/2010/wordprocessingDrawing" xmlns:wp="http://schemas.openxmlformats.org/drawingml/2006/wordprocessingDrawing" xmlns:w10="urn:schemas-microsoft-com:office:word" xmlns:w="http://schemas.openxmlformats.org/wordprocessingml/2006/main" xmlns:w14="http://schemas.microsoft.com/office/word/2010/wordml" xmlns:w15="http://schemas.microsoft.com/office/word/2012/wordml" xmlns:w16cex="http://schemas.microsoft.com/office/word/2018/wordml/cex" xmlns:w16cid="http://schemas.microsoft.com/office/word/2016/wordml/cid" xmlns:w16="http://schemas.microsoft.com/office/word/2018/wordml" xmlns:w16se="http://schemas.microsoft.com/office/word/2015/wordml/symex" xmlns:wpg="http://schemas.microsoft.com/office/word/2010/wordprocessingGroup" xmlns:wpi="http://schemas.microsoft.com/office/word/2010/wordprocessingInk" xmlns:wne="http://schemas.microsoft.com/office/word/2006/wordml" xmlns:wps="http://schemas.microsoft.com/office/word/2010/wordprocessingShape" mc:Ignorable="w14 w15 w16se w16cid w16 w16cex wp14">
   <w:body>
     <w:p>
-      <w:pPr>
-        <w:pStyle w:val="Normal"/>
-        <w:rPr/>
-      </w:pPr>
-      <w:r>
-        <w:rPr/>
+      <w:r>
         <w:t>This note is a set of tips and tricks that I have learnt in coding with the C++ programming language.</w:t>
       </w:r>
     </w:p>
-    <w:p>
-      <w:pPr>
-        <w:pStyle w:val="Normal"/>
-        <w:rPr/>
-      </w:pPr>
-      <w:r>
-        <w:rPr/>
-      </w:r>
-    </w:p>
-    <w:p>
-      <w:pPr>
-        <w:pStyle w:val="Normal"/>
-        <w:rPr/>
-      </w:pPr>
-      <w:r>
-        <w:rPr/>
+    <w:p/>
+    <w:p>
+      <w:r>
         <w:t>RAII</w:t>
       </w:r>
     </w:p>
     <w:p>
       <w:pPr>
-        <w:pStyle w:val="Normal"/>
-        <w:rPr>
-          <w:rFonts w:ascii="Times New Roman" w:hAnsi="Times New Roman" w:eastAsia="Times New Roman" w:cs="Times New Roman"/>
-        </w:rPr>
-      </w:pPr>
-      <w:r>
-        <w:rPr/>
+        <w:rPr>
+          <w:rFonts w:ascii="Times New Roman" w:eastAsia="Times New Roman" w:hAnsi="Times New Roman" w:cs="Times New Roman"/>
+        </w:rPr>
+      </w:pPr>
+      <w:r>
         <w:t xml:space="preserve">RAII stands for </w:t>
       </w:r>
       <w:r>
         <w:rPr>
-          <w:rFonts w:eastAsia="Times New Roman" w:cs="Arial" w:ascii="Arial" w:hAnsi="Arial"/>
+          <w:rFonts w:ascii="Arial" w:eastAsia="Times New Roman" w:hAnsi="Arial" w:cs="Arial"/>
           <w:i/>
           <w:iCs/>
           <w:color w:val="000000"/>
@@ -55,9 +35,21 @@
       </w:r>
       <w:r>
         <w:rPr>
-          <w:rFonts w:eastAsia="Times New Roman" w:cs="Times New Roman" w:ascii="Times New Roman" w:hAnsi="Times New Roman"/>
-        </w:rPr>
-        <w:t>. It is officially defined as “a C++ programming technique which binds the life cycle of a resource that must be acquired before use to the lifetime of an object. RAII guarantees that the resource is available to any function that may access the object. It also guarantees that all resources are released when the lifetime of their controlling object ends.” This briefly means that we need to:</w:t>
+          <w:rFonts w:ascii="Times New Roman" w:eastAsia="Times New Roman" w:hAnsi="Times New Roman" w:cs="Times New Roman"/>
+        </w:rPr>
+        <w:t xml:space="preserve">. It is officially defined as “a C++ programming technique which binds the life cycle of a </w:t>
+      </w:r>
+      <w:r>
+        <w:rPr>
+          <w:rFonts w:ascii="Times New Roman" w:eastAsia="Times New Roman" w:hAnsi="Times New Roman" w:cs="Times New Roman"/>
+        </w:rPr>
+        <w:t>resource that must be acquired before use to the lifetime of an object. RAII guarantees that the resource is available to any function that may access the object. It also guarantees that all resources are released when the lifetime of their controlling obj</w:t>
+      </w:r>
+      <w:r>
+        <w:rPr>
+          <w:rFonts w:ascii="Times New Roman" w:eastAsia="Times New Roman" w:hAnsi="Times New Roman" w:cs="Times New Roman"/>
+        </w:rPr>
+        <w:t>ect ends.” This briefly means that we need to:</w:t>
       </w:r>
     </w:p>
     <w:p>
@@ -68,12 +60,12 @@
           <w:numId w:val="1"/>
         </w:numPr>
         <w:rPr>
-          <w:rFonts w:ascii="Times New Roman" w:hAnsi="Times New Roman" w:eastAsia="Times New Roman" w:cs="Times New Roman"/>
-        </w:rPr>
-      </w:pPr>
-      <w:r>
-        <w:rPr>
-          <w:rFonts w:eastAsia="Times New Roman" w:cs="Times New Roman" w:ascii="Times New Roman" w:hAnsi="Times New Roman"/>
+          <w:rFonts w:ascii="Times New Roman" w:eastAsia="Times New Roman" w:hAnsi="Times New Roman" w:cs="Times New Roman"/>
+        </w:rPr>
+      </w:pPr>
+      <w:r>
+        <w:rPr>
+          <w:rFonts w:ascii="Times New Roman" w:eastAsia="Times New Roman" w:hAnsi="Times New Roman" w:cs="Times New Roman"/>
         </w:rPr>
         <w:t>Encapsulate each resource into a class: the constructor will acquire the resource, and the destructor releases the resource</w:t>
       </w:r>
@@ -86,141 +78,154 @@
           <w:numId w:val="1"/>
         </w:numPr>
         <w:rPr>
-          <w:rFonts w:ascii="Times New Roman" w:hAnsi="Times New Roman" w:eastAsia="Times New Roman" w:cs="Times New Roman"/>
-        </w:rPr>
-      </w:pPr>
-      <w:r>
-        <w:rPr>
-          <w:rFonts w:eastAsia="Times New Roman" w:cs="Times New Roman" w:ascii="Times New Roman" w:hAnsi="Times New Roman"/>
-        </w:rPr>
-        <w:t>Use the resource via a local instance of the class (i.e., not a pointer or static variable)</w:t>
-      </w:r>
-    </w:p>
-    <w:p>
-      <w:pPr>
-        <w:pStyle w:val="Normal"/>
-        <w:rPr>
-          <w:rFonts w:ascii="Times New Roman" w:hAnsi="Times New Roman" w:eastAsia="Times New Roman" w:cs="Times New Roman"/>
-        </w:rPr>
-      </w:pPr>
-      <w:r>
-        <w:rPr>
-          <w:rFonts w:eastAsia="Times New Roman" w:cs="Times New Roman" w:ascii="Times New Roman" w:hAnsi="Times New Roman"/>
-        </w:rPr>
-      </w:r>
-    </w:p>
-    <w:p>
-      <w:pPr>
-        <w:pStyle w:val="Normal"/>
-        <w:rPr>
-          <w:rFonts w:ascii="Times New Roman" w:hAnsi="Times New Roman" w:eastAsia="Times New Roman" w:cs="Times New Roman"/>
-        </w:rPr>
-      </w:pPr>
-      <w:r>
-        <w:rPr>
-          <w:rFonts w:eastAsia="Times New Roman" w:cs="Times New Roman" w:ascii="Times New Roman" w:hAnsi="Times New Roman"/>
+          <w:rFonts w:ascii="Times New Roman" w:eastAsia="Times New Roman" w:hAnsi="Times New Roman" w:cs="Times New Roman"/>
+        </w:rPr>
+      </w:pPr>
+      <w:r>
+        <w:rPr>
+          <w:rFonts w:ascii="Times New Roman" w:eastAsia="Times New Roman" w:hAnsi="Times New Roman" w:cs="Times New Roman"/>
+        </w:rPr>
+        <w:t>Use the resource via a local instance of the class (i.e., not a pointer or static var</w:t>
+      </w:r>
+      <w:r>
+        <w:rPr>
+          <w:rFonts w:ascii="Times New Roman" w:eastAsia="Times New Roman" w:hAnsi="Times New Roman" w:cs="Times New Roman"/>
+        </w:rPr>
+        <w:t>iable)</w:t>
+      </w:r>
+    </w:p>
+    <w:p>
+      <w:pPr>
+        <w:rPr>
+          <w:rFonts w:ascii="Times New Roman" w:eastAsia="Times New Roman" w:hAnsi="Times New Roman" w:cs="Times New Roman"/>
+        </w:rPr>
+      </w:pPr>
+    </w:p>
+    <w:p>
+      <w:pPr>
+        <w:rPr>
+          <w:rFonts w:ascii="Times New Roman" w:eastAsia="Times New Roman" w:hAnsi="Times New Roman" w:cs="Times New Roman"/>
+        </w:rPr>
+      </w:pPr>
+      <w:r>
+        <w:rPr>
+          <w:rFonts w:ascii="Times New Roman" w:eastAsia="Times New Roman" w:hAnsi="Times New Roman" w:cs="Times New Roman"/>
         </w:rPr>
         <w:t>Let look at the following example.</w:t>
       </w:r>
     </w:p>
     <w:p>
       <w:pPr>
-        <w:pStyle w:val="Normal"/>
-        <w:rPr>
-          <w:rFonts w:ascii="Times New Roman" w:hAnsi="Times New Roman" w:eastAsia="Times New Roman" w:cs="Times New Roman"/>
-        </w:rPr>
-      </w:pPr>
-      <w:r>
-        <w:rPr>
-          <w:rFonts w:eastAsia="Times New Roman" w:cs="Times New Roman" w:ascii="Times New Roman" w:hAnsi="Times New Roman"/>
-        </w:rPr>
-      </w:r>
-    </w:p>
-    <w:p>
-      <w:pPr>
-        <w:pStyle w:val="Normal"/>
-        <w:rPr>
-          <w:rFonts w:ascii="Times New Roman" w:hAnsi="Times New Roman" w:eastAsia="Times New Roman" w:cs="Times New Roman"/>
-        </w:rPr>
-      </w:pPr>
-      <w:r>
-        <w:rPr>
-          <w:rFonts w:eastAsia="Times New Roman" w:cs="Times New Roman" w:ascii="Times New Roman" w:hAnsi="Times New Roman"/>
-        </w:rPr>
-        <w:t>Although function `notUseRAII` looks good, there is a potential memory leak. If an exception occurs while `doing something`, then `delete` is not invoked. Thus, there will be a memory leak.</w:t>
-      </w:r>
-    </w:p>
-    <w:p>
-      <w:pPr>
-        <w:pStyle w:val="Normal"/>
-        <w:rPr>
-          <w:rFonts w:ascii="Times New Roman" w:hAnsi="Times New Roman" w:eastAsia="Times New Roman" w:cs="Times New Roman"/>
-        </w:rPr>
-      </w:pPr>
-      <w:r>
-        <w:rPr>
-          <w:rFonts w:eastAsia="Times New Roman" w:cs="Times New Roman" w:ascii="Times New Roman" w:hAnsi="Times New Roman"/>
-        </w:rPr>
-      </w:r>
-    </w:p>
-    <w:p>
-      <w:pPr>
-        <w:pStyle w:val="Normal"/>
-        <w:rPr>
-          <w:rFonts w:ascii="Times New Roman" w:hAnsi="Times New Roman" w:eastAsia="Times New Roman" w:cs="Times New Roman"/>
-        </w:rPr>
-      </w:pPr>
-      <w:r>
-        <w:rPr>
-          <w:rFonts w:eastAsia="Times New Roman" w:cs="Times New Roman" w:ascii="Times New Roman" w:hAnsi="Times New Roman"/>
-        </w:rPr>
-        <w:t>Now, let apply RAII by wrapping `msg` using a `struct`.</w:t>
-      </w:r>
-    </w:p>
-    <w:p>
-      <w:pPr>
-        <w:pStyle w:val="Normal"/>
-        <w:rPr>
-          <w:rFonts w:ascii="Times New Roman" w:hAnsi="Times New Roman" w:eastAsia="Times New Roman" w:cs="Times New Roman"/>
-        </w:rPr>
-      </w:pPr>
-      <w:r>
-        <w:rPr>
-          <w:rFonts w:eastAsia="Times New Roman" w:cs="Times New Roman" w:ascii="Times New Roman" w:hAnsi="Times New Roman"/>
-        </w:rPr>
-        <w:t>As `wrapper` is a local variable, its destructor is guaranteed to be invoked when leaving function `useRAII` for any reason. Thus, the memory of the `msg` is ensured to be deallocated.</w:t>
-      </w:r>
-    </w:p>
-    <w:p>
-      <w:pPr>
-        <w:pStyle w:val="Normal"/>
-        <w:rPr>
-          <w:rFonts w:ascii="Times New Roman" w:hAnsi="Times New Roman" w:eastAsia="Times New Roman" w:cs="Times New Roman"/>
-        </w:rPr>
-      </w:pPr>
-      <w:r>
-        <w:rPr>
-          <w:rFonts w:eastAsia="Times New Roman" w:cs="Times New Roman" w:ascii="Times New Roman" w:hAnsi="Times New Roman"/>
+        <w:rPr>
+          <w:rFonts w:ascii="Times New Roman" w:eastAsia="Times New Roman" w:hAnsi="Times New Roman" w:cs="Times New Roman"/>
+        </w:rPr>
+      </w:pPr>
+    </w:p>
+    <w:p>
+      <w:pPr>
+        <w:rPr>
+          <w:rFonts w:ascii="Times New Roman" w:eastAsia="Times New Roman" w:hAnsi="Times New Roman" w:cs="Times New Roman"/>
+        </w:rPr>
+      </w:pPr>
+      <w:r>
+        <w:rPr>
+          <w:rFonts w:ascii="Times New Roman" w:eastAsia="Times New Roman" w:hAnsi="Times New Roman" w:cs="Times New Roman"/>
+        </w:rPr>
+        <w:t>Although function `</w:t>
+      </w:r>
+      <w:proofErr w:type="spellStart"/>
+      <w:r>
+        <w:rPr>
+          <w:rFonts w:ascii="Times New Roman" w:eastAsia="Times New Roman" w:hAnsi="Times New Roman" w:cs="Times New Roman"/>
+        </w:rPr>
+        <w:t>notUseRAII</w:t>
+      </w:r>
+      <w:proofErr w:type="spellEnd"/>
+      <w:r>
+        <w:rPr>
+          <w:rFonts w:ascii="Times New Roman" w:eastAsia="Times New Roman" w:hAnsi="Times New Roman" w:cs="Times New Roman"/>
+        </w:rPr>
+        <w:t>` looks good, there is a potential memory leak. If an exception occurs while `doing something`, then `delete` is not invoked. Thus, there will be a memory leak.</w:t>
+      </w:r>
+    </w:p>
+    <w:p>
+      <w:pPr>
+        <w:rPr>
+          <w:rFonts w:ascii="Times New Roman" w:eastAsia="Times New Roman" w:hAnsi="Times New Roman" w:cs="Times New Roman"/>
+        </w:rPr>
+      </w:pPr>
+    </w:p>
+    <w:p>
+      <w:pPr>
+        <w:rPr>
+          <w:rFonts w:ascii="Times New Roman" w:eastAsia="Times New Roman" w:hAnsi="Times New Roman" w:cs="Times New Roman"/>
+        </w:rPr>
+      </w:pPr>
+      <w:r>
+        <w:rPr>
+          <w:rFonts w:ascii="Times New Roman" w:eastAsia="Times New Roman" w:hAnsi="Times New Roman" w:cs="Times New Roman"/>
+        </w:rPr>
+        <w:t>Now, let apply RAII b</w:t>
+      </w:r>
+      <w:r>
+        <w:rPr>
+          <w:rFonts w:ascii="Times New Roman" w:eastAsia="Times New Roman" w:hAnsi="Times New Roman" w:cs="Times New Roman"/>
+        </w:rPr>
+        <w:t>y wrapping `msg` using a `struct`.</w:t>
+      </w:r>
+    </w:p>
+    <w:p>
+      <w:pPr>
+        <w:rPr>
+          <w:rFonts w:ascii="Times New Roman" w:eastAsia="Times New Roman" w:hAnsi="Times New Roman" w:cs="Times New Roman"/>
+        </w:rPr>
+      </w:pPr>
+      <w:r>
+        <w:rPr>
+          <w:rFonts w:ascii="Times New Roman" w:eastAsia="Times New Roman" w:hAnsi="Times New Roman" w:cs="Times New Roman"/>
+        </w:rPr>
+        <w:t>As `wrapper` is a local variable, its destructor is guaranteed to be invoked when leaving function `</w:t>
+      </w:r>
+      <w:proofErr w:type="spellStart"/>
+      <w:r>
+        <w:rPr>
+          <w:rFonts w:ascii="Times New Roman" w:eastAsia="Times New Roman" w:hAnsi="Times New Roman" w:cs="Times New Roman"/>
+        </w:rPr>
+        <w:t>useRAII</w:t>
+      </w:r>
+      <w:proofErr w:type="spellEnd"/>
+      <w:r>
+        <w:rPr>
+          <w:rFonts w:ascii="Times New Roman" w:eastAsia="Times New Roman" w:hAnsi="Times New Roman" w:cs="Times New Roman"/>
+        </w:rPr>
+        <w:t>` for any reason. Thus, the memory of the `msg` is ensured to be deallocated.</w:t>
+      </w:r>
+    </w:p>
+    <w:p>
+      <w:pPr>
+        <w:rPr>
+          <w:rFonts w:ascii="Times New Roman" w:eastAsia="Times New Roman" w:hAnsi="Times New Roman" w:cs="Times New Roman"/>
+        </w:rPr>
+      </w:pPr>
+      <w:r>
+        <w:rPr>
+          <w:rFonts w:ascii="Times New Roman" w:eastAsia="Times New Roman" w:hAnsi="Times New Roman" w:cs="Times New Roman"/>
         </w:rPr>
         <w:t xml:space="preserve"> </w:t>
       </w:r>
     </w:p>
     <w:p>
-      <w:pPr>
-        <w:pStyle w:val="Normal"/>
-        <w:rPr/>
-      </w:pPr>
-      <w:r>
-        <w:rPr>
-          <w:rFonts w:eastAsia="Times New Roman" w:cs="Times New Roman" w:ascii="Times New Roman" w:hAnsi="Times New Roman"/>
+      <w:r>
+        <w:rPr>
+          <w:rFonts w:ascii="Times New Roman" w:eastAsia="Times New Roman" w:hAnsi="Times New Roman" w:cs="Times New Roman"/>
         </w:rPr>
         <w:t xml:space="preserve">Ref: </w:t>
       </w:r>
-      <w:hyperlink r:id="rId2">
+      <w:hyperlink r:id="rId5">
         <w:r>
           <w:rPr>
             <w:rStyle w:val="InternetLink"/>
-            <w:rFonts w:eastAsia="Times New Roman" w:cs="Times New Roman" w:ascii="Times New Roman" w:hAnsi="Times New Roman"/>
+            <w:rFonts w:ascii="Times New Roman" w:eastAsia="Times New Roman" w:hAnsi="Times New Roman" w:cs="Times New Roman"/>
           </w:rPr>
           <w:t>https://en.cppreference.com/w/cpp/language/raii</w:t>
         </w:r>
@@ -228,24 +233,13 @@
     </w:p>
     <w:p>
       <w:pPr>
-        <w:pStyle w:val="Normal"/>
-        <w:rPr>
-          <w:rFonts w:ascii="Times New Roman" w:hAnsi="Times New Roman" w:eastAsia="Times New Roman" w:cs="Times New Roman"/>
-        </w:rPr>
-      </w:pPr>
-      <w:r>
-        <w:rPr>
-          <w:rFonts w:eastAsia="Times New Roman" w:cs="Times New Roman" w:ascii="Times New Roman" w:hAnsi="Times New Roman"/>
-        </w:rPr>
-      </w:r>
-    </w:p>
-    <w:p>
-      <w:pPr>
-        <w:pStyle w:val="Normal"/>
-        <w:rPr/>
-      </w:pPr>
-      <w:r>
-        <w:rPr/>
+        <w:rPr>
+          <w:rFonts w:ascii="Times New Roman" w:eastAsia="Times New Roman" w:hAnsi="Times New Roman" w:cs="Times New Roman"/>
+        </w:rPr>
+      </w:pPr>
+    </w:p>
+    <w:p>
+      <w:r>
         <w:t>Working with containers</w:t>
       </w:r>
     </w:p>
@@ -256,90 +250,152 @@
           <w:ilvl w:val="0"/>
           <w:numId w:val="2"/>
         </w:numPr>
-        <w:rPr/>
-      </w:pPr>
-      <w:r>
-        <w:rPr/>
-        <w:t xml:space="preserve">`auto` specifier in </w:t>
-      </w:r>
-      <w:r>
-        <w:rPr/>
-        <w:t>range-based for loop</w:t>
+      </w:pPr>
+      <w:r>
+        <w:t>`auto` specifier in range-based for loop</w:t>
       </w:r>
     </w:p>
     <w:p>
       <w:pPr>
         <w:pStyle w:val="ListParagraph"/>
-        <w:rPr/>
-      </w:pPr>
-      <w:r>
-        <w:rPr>
-          <w:rFonts w:ascii="DejaVuSans;DejaVu Sans;arial;sans-serif" w:hAnsi="DejaVuSans;DejaVu Sans;arial;sans-serif"/>
-          <w:b w:val="false"/>
-          <w:i w:val="false"/>
-          <w:caps w:val="false"/>
-          <w:smallCaps w:val="false"/>
+      </w:pPr>
+      <w:r>
+        <w:rPr>
+          <w:rFonts w:ascii="DejaVuSans;DejaVu Sans;arial;sa" w:hAnsi="DejaVuSans;DejaVu Sans;arial;sa"/>
           <w:color w:val="000000"/>
-          <w:spacing w:val="0"/>
           <w:sz w:val="18"/>
         </w:rPr>
-        <w:t>Range-based for loop has been introduced since C++11 and used as a more readable equivalent to the traditional for loop operating. The `range_declaration` part often use the `auto` specifier for automatic type deduction (and  reduce code modification when updating elements' type.) It is important to remember that `auto` represents a value type. Thus, each iteration of the loop copies an element of the container, and any modification won't affect the corresponding original member. Let see the following example; method `append` does not modify any strings inside `my_strings`.</w:t>
+        <w:t>Range-based for loop has been introduced since C++11 and used as a more readable equivalent to the tradi</w:t>
+      </w:r>
+      <w:r>
+        <w:rPr>
+          <w:rFonts w:ascii="DejaVuSans;DejaVu Sans;arial;sa" w:hAnsi="DejaVuSans;DejaVu Sans;arial;sa"/>
+          <w:color w:val="000000"/>
+          <w:sz w:val="18"/>
+        </w:rPr>
+        <w:t>tional for loop operating. The `</w:t>
+      </w:r>
+      <w:proofErr w:type="spellStart"/>
+      <w:r>
+        <w:rPr>
+          <w:rFonts w:ascii="DejaVuSans;DejaVu Sans;arial;sa" w:hAnsi="DejaVuSans;DejaVu Sans;arial;sa"/>
+          <w:color w:val="000000"/>
+          <w:sz w:val="18"/>
+        </w:rPr>
+        <w:t>range_declaration</w:t>
+      </w:r>
+      <w:proofErr w:type="spellEnd"/>
+      <w:r>
+        <w:rPr>
+          <w:rFonts w:ascii="DejaVuSans;DejaVu Sans;arial;sa" w:hAnsi="DejaVuSans;DejaVu Sans;arial;sa"/>
+          <w:color w:val="000000"/>
+          <w:sz w:val="18"/>
+        </w:rPr>
+        <w:t>` part often use the `auto` specifier for automatic type deduction (</w:t>
+      </w:r>
+      <w:proofErr w:type="gramStart"/>
+      <w:r>
+        <w:rPr>
+          <w:rFonts w:ascii="DejaVuSans;DejaVu Sans;arial;sa" w:hAnsi="DejaVuSans;DejaVu Sans;arial;sa"/>
+          <w:color w:val="000000"/>
+          <w:sz w:val="18"/>
+        </w:rPr>
+        <w:t>and  reduce</w:t>
+      </w:r>
+      <w:proofErr w:type="gramEnd"/>
+      <w:r>
+        <w:rPr>
+          <w:rFonts w:ascii="DejaVuSans;DejaVu Sans;arial;sa" w:hAnsi="DejaVuSans;DejaVu Sans;arial;sa"/>
+          <w:color w:val="000000"/>
+          <w:sz w:val="18"/>
+        </w:rPr>
+        <w:t xml:space="preserve"> code modification when updating elements' type.) It is important to remember that `auto` represents a value type. Thus, each it</w:t>
+      </w:r>
+      <w:r>
+        <w:rPr>
+          <w:rFonts w:ascii="DejaVuSans;DejaVu Sans;arial;sa" w:hAnsi="DejaVuSans;DejaVu Sans;arial;sa"/>
+          <w:color w:val="000000"/>
+          <w:sz w:val="18"/>
+        </w:rPr>
+        <w:t xml:space="preserve">eration of the loop copies an element of the container, and any modification won't affect the corresponding original member. Let see the following </w:t>
+      </w:r>
+      <w:proofErr w:type="gramStart"/>
+      <w:r>
+        <w:rPr>
+          <w:rFonts w:ascii="DejaVuSans;DejaVu Sans;arial;sa" w:hAnsi="DejaVuSans;DejaVu Sans;arial;sa"/>
+          <w:color w:val="000000"/>
+          <w:sz w:val="18"/>
+        </w:rPr>
+        <w:t>example;</w:t>
+      </w:r>
+      <w:proofErr w:type="gramEnd"/>
+      <w:r>
+        <w:rPr>
+          <w:rFonts w:ascii="DejaVuSans;DejaVu Sans;arial;sa" w:hAnsi="DejaVuSans;DejaVu Sans;arial;sa"/>
+          <w:color w:val="000000"/>
+          <w:sz w:val="18"/>
+        </w:rPr>
+        <w:t xml:space="preserve"> method `append` does not modify any strings inside `</w:t>
+      </w:r>
+      <w:proofErr w:type="spellStart"/>
+      <w:r>
+        <w:rPr>
+          <w:rFonts w:ascii="DejaVuSans;DejaVu Sans;arial;sa" w:hAnsi="DejaVuSans;DejaVu Sans;arial;sa"/>
+          <w:color w:val="000000"/>
+          <w:sz w:val="18"/>
+        </w:rPr>
+        <w:t>my_strings</w:t>
+      </w:r>
+      <w:proofErr w:type="spellEnd"/>
+      <w:r>
+        <w:rPr>
+          <w:rFonts w:ascii="DejaVuSans;DejaVu Sans;arial;sa" w:hAnsi="DejaVuSans;DejaVu Sans;arial;sa"/>
+          <w:color w:val="000000"/>
+          <w:sz w:val="18"/>
+        </w:rPr>
+        <w:t>`.</w:t>
       </w:r>
     </w:p>
     <w:p>
       <w:pPr>
         <w:pStyle w:val="ListParagraph"/>
         <w:rPr>
-          <w:rFonts w:ascii="DejaVuSans;DejaVu Sans;arial;sans-serif" w:hAnsi="DejaVuSans;DejaVu Sans;arial;sans-serif"/>
-          <w:b w:val="false"/>
-          <w:i w:val="false"/>
-          <w:caps w:val="false"/>
-          <w:smallCaps w:val="false"/>
+          <w:rFonts w:ascii="DejaVuSans;DejaVu Sans;arial;sa" w:hAnsi="DejaVuSans;DejaVu Sans;arial;sa"/>
           <w:color w:val="000000"/>
-          <w:spacing w:val="0"/>
           <w:sz w:val="18"/>
         </w:rPr>
       </w:pPr>
-      <w:r>
-        <w:rPr/>
-      </w:r>
     </w:p>
     <w:p>
       <w:pPr>
         <w:pStyle w:val="ListParagraph"/>
-        <w:rPr/>
-      </w:pPr>
-      <w:r>
-        <w:rPr>
-          <w:rFonts w:ascii="DejaVuSans;DejaVu Sans;arial;sans-serif" w:hAnsi="DejaVuSans;DejaVu Sans;arial;sans-serif"/>
-          <w:b w:val="false"/>
-          <w:i w:val="false"/>
-          <w:caps w:val="false"/>
-          <w:smallCaps w:val="false"/>
+      </w:pPr>
+      <w:r>
+        <w:rPr>
+          <w:rFonts w:ascii="DejaVuSans;DejaVu Sans;arial;sa" w:hAnsi="DejaVuSans;DejaVu Sans;arial;sa"/>
           <w:color w:val="000000"/>
-          <w:spacing w:val="0"/>
           <w:sz w:val="18"/>
         </w:rPr>
-        <w:t>To make the effect, we need to modify the `auto` with `&amp;` symbol to represent a reference type. As denoted below:</w:t>
+        <w:t>To make the effect, we need to mod</w:t>
+      </w:r>
+      <w:r>
+        <w:rPr>
+          <w:rFonts w:ascii="DejaVuSans;DejaVu Sans;arial;sa" w:hAnsi="DejaVuSans;DejaVu Sans;arial;sa"/>
+          <w:color w:val="000000"/>
+          <w:sz w:val="18"/>
+        </w:rPr>
+        <w:t>ify the `auto` with `&amp;` symbol to represent a reference type. As denoted below:</w:t>
       </w:r>
     </w:p>
     <w:p>
       <w:pPr>
         <w:pStyle w:val="ListParagraph"/>
         <w:rPr>
-          <w:rFonts w:ascii="DejaVuSans;DejaVu Sans;arial;sans-serif" w:hAnsi="DejaVuSans;DejaVu Sans;arial;sans-serif"/>
-          <w:b w:val="false"/>
-          <w:i w:val="false"/>
-          <w:caps w:val="false"/>
-          <w:smallCaps w:val="false"/>
+          <w:rFonts w:ascii="DejaVuSans;DejaVu Sans;arial;sa" w:hAnsi="DejaVuSans;DejaVu Sans;arial;sa"/>
           <w:color w:val="000000"/>
-          <w:spacing w:val="0"/>
           <w:sz w:val="18"/>
         </w:rPr>
       </w:pPr>
-      <w:r>
-        <w:rPr/>
-      </w:r>
     </w:p>
     <w:p>
       <w:pPr>
@@ -348,71 +404,97 @@
           <w:ilvl w:val="0"/>
           <w:numId w:val="2"/>
         </w:numPr>
-        <w:rPr/>
-      </w:pPr>
-      <w:r>
-        <w:rPr/>
-        <w:t>Finding an element with s</w:t>
-      </w:r>
-      <w:r>
-        <w:rPr/>
-        <w:t>td::find_if</w:t>
-      </w:r>
-    </w:p>
+      </w:pPr>
+      <w:r>
+        <w:t xml:space="preserve">Finding an element with </w:t>
+      </w:r>
+      <w:proofErr w:type="gramStart"/>
+      <w:r>
+        <w:t>std::</w:t>
+      </w:r>
+      <w:proofErr w:type="spellStart"/>
+      <w:proofErr w:type="gramEnd"/>
+      <w:r>
+        <w:t>find_if</w:t>
+      </w:r>
+      <w:proofErr w:type="spellEnd"/>
+    </w:p>
+    <w:p/>
+    <w:p>
+      <w:r>
+        <w:t>A class or a struct:</w:t>
+      </w:r>
+    </w:p>
+    <w:p>
+      <w:r>
+        <w:t xml:space="preserve">When moving from C to C++, I often ask “should I use a </w:t>
+      </w:r>
+      <w:r>
+        <w:t>`</w:t>
+      </w:r>
+      <w:r>
+        <w:t>struct</w:t>
+      </w:r>
+      <w:r>
+        <w:t>`</w:t>
+      </w:r>
+      <w:r>
+        <w:t xml:space="preserve"> or a </w:t>
+      </w:r>
+      <w:r>
+        <w:t>`</w:t>
+      </w:r>
+      <w:r>
+        <w:t>class</w:t>
+      </w:r>
+      <w:r>
+        <w:t>`</w:t>
+      </w:r>
+      <w:r>
+        <w:t>?”</w:t>
+      </w:r>
+    </w:p>
+    <w:p>
+      <w:r>
+        <w:t xml:space="preserve">In term of language, they are almost equivalent. The only difference is their default visibility (i.e., `public`, `private`, or `protected`) </w:t>
+      </w:r>
+      <w:r>
+        <w:t>of members and inheritance. (It is `public` in `struct` and `private` in `class`.) And this does not help to answer the question.</w:t>
+      </w:r>
+    </w:p>
+    <w:p>
+      <w:r>
+        <w:t xml:space="preserve">Fortunately, there is </w:t>
+      </w:r>
+    </w:p>
+    <w:p/>
     <w:p>
       <w:pPr>
         <w:pStyle w:val="ListParagraph"/>
-        <w:numPr>
-          <w:ilvl w:val="0"/>
-          <w:numId w:val="2"/>
-        </w:numPr>
-        <w:rPr/>
-      </w:pPr>
-      <w:r>
-        <w:rPr/>
-        <w:t>Determining index of an element with s</w:t>
-      </w:r>
-      <w:r>
-        <w:rPr/>
-        <w:t>td::distance</w:t>
-      </w:r>
-    </w:p>
-    <w:p>
-      <w:pPr>
-        <w:pStyle w:val="ListParagraph"/>
-        <w:rPr/>
-      </w:pPr>
-      <w:r>
-        <w:rPr/>
-      </w:r>
-    </w:p>
-    <w:p>
-      <w:pPr>
-        <w:pStyle w:val="ListParagraph"/>
-        <w:ind w:hanging="0"/>
-        <w:rPr/>
-      </w:pPr>
-      <w:r>
-        <w:rPr/>
+      </w:pPr>
+    </w:p>
+    <w:p>
+      <w:r>
         <w:t>Static analysis tools</w:t>
       </w:r>
     </w:p>
     <w:sectPr>
-      <w:type w:val="nextPage"/>
       <w:pgSz w:w="12240" w:h="15840"/>
-      <w:pgMar w:left="1440" w:right="1440" w:header="0" w:top="1440" w:footer="0" w:bottom="1440" w:gutter="0"/>
-      <w:pgNumType w:fmt="decimal"/>
-      <w:formProt w:val="false"/>
-      <w:textDirection w:val="lrTb"/>
-      <w:docGrid w:type="default" w:linePitch="360" w:charSpace="0"/>
+      <w:pgMar w:top="1440" w:right="1440" w:bottom="1440" w:left="1440" w:header="0" w:footer="0" w:gutter="0"/>
+      <w:cols w:space="720"/>
+      <w:formProt w:val="0"/>
+      <w:docGrid w:linePitch="360"/>
     </w:sectPr>
   </w:body>
 </w:document>
 </file>
 
 <file path=word/numbering.xml><?xml version="1.0" encoding="utf-8"?>
-<w:numbering xmlns:w="http://schemas.openxmlformats.org/wordprocessingml/2006/main" xmlns:o="urn:schemas-microsoft-com:office:office" xmlns:r="http://schemas.openxmlformats.org/officeDocument/2006/relationships" xmlns:v="urn:schemas-microsoft-com:vml">
-  <w:abstractNum w:abstractNumId="1">
+<w:numbering xmlns:wpc="http://schemas.microsoft.com/office/word/2010/wordprocessingCanvas" xmlns:cx="http://schemas.microsoft.com/office/drawing/2014/chartex" xmlns:cx1="http://schemas.microsoft.com/office/drawing/2015/9/8/chartex" xmlns:cx2="http://schemas.microsoft.com/office/drawing/2015/10/21/chartex" xmlns:cx3="http://schemas.microsoft.com/office/drawing/2016/5/9/chartex" xmlns:cx4="http://schemas.microsoft.com/office/drawing/2016/5/10/chartex" xmlns:cx5="http://schemas.microsoft.com/office/drawing/2016/5/11/chartex" xmlns:cx6="http://schemas.microsoft.com/office/drawing/2016/5/12/chartex" xmlns:cx7="http://schemas.microsoft.com/office/drawing/2016/5/13/chartex" xmlns:cx8="http://schemas.microsoft.com/office/drawing/2016/5/14/chartex" xmlns:mc="http://schemas.openxmlformats.org/markup-compatibility/2006" xmlns:aink="http://schemas.microsoft.com/office/drawing/2016/ink" xmlns:am3d="http://schemas.microsoft.com/office/drawing/2017/model3d" xmlns:o="urn:schemas-microsoft-com:office:office" xmlns:r="http://schemas.openxmlformats.org/officeDocument/2006/relationships" xmlns:m="http://schemas.openxmlformats.org/officeDocument/2006/math" xmlns:v="urn:schemas-microsoft-com:vml" xmlns:wp14="http://schemas.microsoft.com/office/word/2010/wordprocessingDrawing" xmlns:wp="http://schemas.openxmlformats.org/drawingml/2006/wordprocessingDrawing" xmlns:w10="urn:schemas-microsoft-com:office:word" xmlns:w="http://schemas.openxmlformats.org/wordprocessingml/2006/main" xmlns:w14="http://schemas.microsoft.com/office/word/2010/wordml" xmlns:w15="http://schemas.microsoft.com/office/word/2012/wordml" xmlns:w16cex="http://schemas.microsoft.com/office/word/2018/wordml/cex" xmlns:w16cid="http://schemas.microsoft.com/office/word/2016/wordml/cid" xmlns:w16="http://schemas.microsoft.com/office/word/2018/wordml" xmlns:w16se="http://schemas.microsoft.com/office/word/2015/wordml/symex" xmlns:wpg="http://schemas.microsoft.com/office/word/2010/wordprocessingGroup" xmlns:wpi="http://schemas.microsoft.com/office/word/2010/wordprocessingInk" xmlns:wne="http://schemas.microsoft.com/office/word/2006/wordml" xmlns:wps="http://schemas.microsoft.com/office/word/2010/wordprocessingShape" mc:Ignorable="w14 w15 w16se w16cid w16 w16cex wp14">
+  <w:abstractNum w:abstractNumId="0" w15:restartNumberingAfterBreak="0">
+    <w:nsid w:val="164F027E"/>
+    <w:multiLevelType w:val="multilevel"/>
+    <w:tmpl w:val="8F448C22"/>
     <w:lvl w:ilvl="0">
       <w:start w:val="1"/>
       <w:numFmt w:val="decimal"/>
@@ -495,7 +577,105 @@
       </w:pPr>
     </w:lvl>
   </w:abstractNum>
-  <w:abstractNum w:abstractNumId="2">
+  <w:abstractNum w:abstractNumId="1" w15:restartNumberingAfterBreak="0">
+    <w:nsid w:val="2ABC216A"/>
+    <w:multiLevelType w:val="multilevel"/>
+    <w:tmpl w:val="14BAA9CE"/>
+    <w:lvl w:ilvl="0">
+      <w:start w:val="1"/>
+      <w:numFmt w:val="none"/>
+      <w:suff w:val="nothing"/>
+      <w:lvlText w:val=""/>
+      <w:lvlJc w:val="left"/>
+      <w:pPr>
+        <w:ind w:left="0" w:firstLine="0"/>
+      </w:pPr>
+    </w:lvl>
+    <w:lvl w:ilvl="1">
+      <w:start w:val="1"/>
+      <w:numFmt w:val="none"/>
+      <w:suff w:val="nothing"/>
+      <w:lvlText w:val=""/>
+      <w:lvlJc w:val="left"/>
+      <w:pPr>
+        <w:ind w:left="0" w:firstLine="0"/>
+      </w:pPr>
+    </w:lvl>
+    <w:lvl w:ilvl="2">
+      <w:start w:val="1"/>
+      <w:numFmt w:val="none"/>
+      <w:suff w:val="nothing"/>
+      <w:lvlText w:val=""/>
+      <w:lvlJc w:val="left"/>
+      <w:pPr>
+        <w:ind w:left="0" w:firstLine="0"/>
+      </w:pPr>
+    </w:lvl>
+    <w:lvl w:ilvl="3">
+      <w:start w:val="1"/>
+      <w:numFmt w:val="none"/>
+      <w:suff w:val="nothing"/>
+      <w:lvlText w:val=""/>
+      <w:lvlJc w:val="left"/>
+      <w:pPr>
+        <w:ind w:left="0" w:firstLine="0"/>
+      </w:pPr>
+    </w:lvl>
+    <w:lvl w:ilvl="4">
+      <w:start w:val="1"/>
+      <w:numFmt w:val="none"/>
+      <w:suff w:val="nothing"/>
+      <w:lvlText w:val=""/>
+      <w:lvlJc w:val="left"/>
+      <w:pPr>
+        <w:ind w:left="0" w:firstLine="0"/>
+      </w:pPr>
+    </w:lvl>
+    <w:lvl w:ilvl="5">
+      <w:start w:val="1"/>
+      <w:numFmt w:val="none"/>
+      <w:suff w:val="nothing"/>
+      <w:lvlText w:val=""/>
+      <w:lvlJc w:val="left"/>
+      <w:pPr>
+        <w:ind w:left="0" w:firstLine="0"/>
+      </w:pPr>
+    </w:lvl>
+    <w:lvl w:ilvl="6">
+      <w:start w:val="1"/>
+      <w:numFmt w:val="none"/>
+      <w:suff w:val="nothing"/>
+      <w:lvlText w:val=""/>
+      <w:lvlJc w:val="left"/>
+      <w:pPr>
+        <w:ind w:left="0" w:firstLine="0"/>
+      </w:pPr>
+    </w:lvl>
+    <w:lvl w:ilvl="7">
+      <w:start w:val="1"/>
+      <w:numFmt w:val="none"/>
+      <w:suff w:val="nothing"/>
+      <w:lvlText w:val=""/>
+      <w:lvlJc w:val="left"/>
+      <w:pPr>
+        <w:ind w:left="0" w:firstLine="0"/>
+      </w:pPr>
+    </w:lvl>
+    <w:lvl w:ilvl="8">
+      <w:start w:val="1"/>
+      <w:numFmt w:val="none"/>
+      <w:suff w:val="nothing"/>
+      <w:lvlText w:val=""/>
+      <w:lvlJc w:val="left"/>
+      <w:pPr>
+        <w:ind w:left="0" w:firstLine="0"/>
+      </w:pPr>
+    </w:lvl>
+  </w:abstractNum>
+  <w:abstractNum w:abstractNumId="2" w15:restartNumberingAfterBreak="0">
+    <w:nsid w:val="32DE3EB8"/>
+    <w:multiLevelType w:val="multilevel"/>
+    <w:tmpl w:val="B47EFE82"/>
     <w:lvl w:ilvl="0">
       <w:start w:val="1"/>
       <w:numFmt w:val="decimal"/>
@@ -578,136 +758,42 @@
       </w:pPr>
     </w:lvl>
   </w:abstractNum>
-  <w:abstractNum w:abstractNumId="3">
-    <w:lvl w:ilvl="0">
-      <w:start w:val="1"/>
-      <w:numFmt w:val="none"/>
-      <w:suff w:val="nothing"/>
-      <w:lvlText w:val=""/>
-      <w:lvlJc w:val="left"/>
-      <w:pPr>
-        <w:ind w:left="0" w:hanging="0"/>
-      </w:pPr>
-    </w:lvl>
-    <w:lvl w:ilvl="1">
-      <w:start w:val="1"/>
-      <w:numFmt w:val="none"/>
-      <w:suff w:val="nothing"/>
-      <w:lvlText w:val=""/>
-      <w:lvlJc w:val="left"/>
-      <w:pPr>
-        <w:ind w:left="0" w:hanging="0"/>
-      </w:pPr>
-    </w:lvl>
-    <w:lvl w:ilvl="2">
-      <w:start w:val="1"/>
-      <w:numFmt w:val="none"/>
-      <w:suff w:val="nothing"/>
-      <w:lvlText w:val=""/>
-      <w:lvlJc w:val="left"/>
-      <w:pPr>
-        <w:ind w:left="0" w:hanging="0"/>
-      </w:pPr>
-    </w:lvl>
-    <w:lvl w:ilvl="3">
-      <w:start w:val="1"/>
-      <w:numFmt w:val="none"/>
-      <w:suff w:val="nothing"/>
-      <w:lvlText w:val=""/>
-      <w:lvlJc w:val="left"/>
-      <w:pPr>
-        <w:ind w:left="0" w:hanging="0"/>
-      </w:pPr>
-    </w:lvl>
-    <w:lvl w:ilvl="4">
-      <w:start w:val="1"/>
-      <w:numFmt w:val="none"/>
-      <w:suff w:val="nothing"/>
-      <w:lvlText w:val=""/>
-      <w:lvlJc w:val="left"/>
-      <w:pPr>
-        <w:ind w:left="0" w:hanging="0"/>
-      </w:pPr>
-    </w:lvl>
-    <w:lvl w:ilvl="5">
-      <w:start w:val="1"/>
-      <w:numFmt w:val="none"/>
-      <w:suff w:val="nothing"/>
-      <w:lvlText w:val=""/>
-      <w:lvlJc w:val="left"/>
-      <w:pPr>
-        <w:ind w:left="0" w:hanging="0"/>
-      </w:pPr>
-    </w:lvl>
-    <w:lvl w:ilvl="6">
-      <w:start w:val="1"/>
-      <w:numFmt w:val="none"/>
-      <w:suff w:val="nothing"/>
-      <w:lvlText w:val=""/>
-      <w:lvlJc w:val="left"/>
-      <w:pPr>
-        <w:ind w:left="0" w:hanging="0"/>
-      </w:pPr>
-    </w:lvl>
-    <w:lvl w:ilvl="7">
-      <w:start w:val="1"/>
-      <w:numFmt w:val="none"/>
-      <w:suff w:val="nothing"/>
-      <w:lvlText w:val=""/>
-      <w:lvlJc w:val="left"/>
-      <w:pPr>
-        <w:ind w:left="0" w:hanging="0"/>
-      </w:pPr>
-    </w:lvl>
-    <w:lvl w:ilvl="8">
-      <w:start w:val="1"/>
-      <w:numFmt w:val="none"/>
-      <w:suff w:val="nothing"/>
-      <w:lvlText w:val=""/>
-      <w:lvlJc w:val="left"/>
-      <w:pPr>
-        <w:ind w:left="0" w:hanging="0"/>
-      </w:pPr>
-    </w:lvl>
-  </w:abstractNum>
   <w:num w:numId="1">
-    <w:abstractNumId w:val="1"/>
+    <w:abstractNumId w:val="0"/>
   </w:num>
   <w:num w:numId="2">
     <w:abstractNumId w:val="2"/>
   </w:num>
   <w:num w:numId="3">
-    <w:abstractNumId w:val="3"/>
+    <w:abstractNumId w:val="1"/>
   </w:num>
 </w:numbering>
 </file>
 
 <file path=word/styles.xml><?xml version="1.0" encoding="utf-8"?>
-<w:styles xmlns:w="http://schemas.openxmlformats.org/wordprocessingml/2006/main" xmlns:w14="http://schemas.microsoft.com/office/word/2010/wordml" xmlns:mc="http://schemas.openxmlformats.org/markup-compatibility/2006" mc:Ignorable="w14">
+<w:styles xmlns:mc="http://schemas.openxmlformats.org/markup-compatibility/2006" xmlns:r="http://schemas.openxmlformats.org/officeDocument/2006/relationships" xmlns:w="http://schemas.openxmlformats.org/wordprocessingml/2006/main" xmlns:w14="http://schemas.microsoft.com/office/word/2010/wordml" xmlns:w15="http://schemas.microsoft.com/office/word/2012/wordml" xmlns:w16cex="http://schemas.microsoft.com/office/word/2018/wordml/cex" xmlns:w16cid="http://schemas.microsoft.com/office/word/2016/wordml/cid" xmlns:w16="http://schemas.microsoft.com/office/word/2018/wordml" xmlns:w16se="http://schemas.microsoft.com/office/word/2015/wordml/symex" mc:Ignorable="w14 w15 w16se w16cid w16 w16cex">
   <w:docDefaults>
     <w:rPrDefault>
       <w:rPr>
-        <w:rFonts w:ascii="Calibri" w:hAnsi="Calibri" w:eastAsia="Calibri" w:cs="" w:asciiTheme="minorHAnsi" w:cstheme="minorBidi" w:eastAsiaTheme="minorHAnsi" w:hAnsiTheme="minorHAnsi"/>
+        <w:rFonts w:asciiTheme="minorHAnsi" w:eastAsiaTheme="minorHAnsi" w:hAnsiTheme="minorHAnsi" w:cstheme="minorBidi"/>
         <w:sz w:val="24"/>
         <w:szCs w:val="24"/>
         <w:lang w:val="en-CA" w:eastAsia="en-US" w:bidi="ar-SA"/>
       </w:rPr>
     </w:rPrDefault>
-    <w:pPrDefault>
-      <w:pPr/>
-    </w:pPrDefault>
+    <w:pPrDefault/>
   </w:docDefaults>
   <w:latentStyles w:defLockedState="0" w:defUIPriority="99" w:defSemiHidden="0" w:defUnhideWhenUsed="0" w:defQFormat="0" w:count="376">
     <w:lsdException w:name="Normal" w:uiPriority="0" w:qFormat="1"/>
     <w:lsdException w:name="heading 1" w:uiPriority="9" w:qFormat="1"/>
-    <w:lsdException w:name="heading 2" w:uiPriority="9" w:semiHidden="1" w:unhideWhenUsed="1" w:qFormat="1"/>
-    <w:lsdException w:name="heading 3" w:uiPriority="9" w:semiHidden="1" w:unhideWhenUsed="1" w:qFormat="1"/>
-    <w:lsdException w:name="heading 4" w:uiPriority="9" w:semiHidden="1" w:unhideWhenUsed="1" w:qFormat="1"/>
-    <w:lsdException w:name="heading 5" w:uiPriority="9" w:semiHidden="1" w:unhideWhenUsed="1" w:qFormat="1"/>
-    <w:lsdException w:name="heading 6" w:uiPriority="9" w:semiHidden="1" w:unhideWhenUsed="1" w:qFormat="1"/>
-    <w:lsdException w:name="heading 7" w:uiPriority="9" w:semiHidden="1" w:unhideWhenUsed="1" w:qFormat="1"/>
-    <w:lsdException w:name="heading 8" w:uiPriority="9" w:semiHidden="1" w:unhideWhenUsed="1" w:qFormat="1"/>
-    <w:lsdException w:name="heading 9" w:uiPriority="9" w:semiHidden="1" w:unhideWhenUsed="1" w:qFormat="1"/>
+    <w:lsdException w:name="heading 2" w:semiHidden="1" w:uiPriority="9" w:unhideWhenUsed="1" w:qFormat="1"/>
+    <w:lsdException w:name="heading 3" w:semiHidden="1" w:uiPriority="9" w:unhideWhenUsed="1" w:qFormat="1"/>
+    <w:lsdException w:name="heading 4" w:semiHidden="1" w:uiPriority="9" w:unhideWhenUsed="1" w:qFormat="1"/>
+    <w:lsdException w:name="heading 5" w:semiHidden="1" w:uiPriority="9" w:unhideWhenUsed="1" w:qFormat="1"/>
+    <w:lsdException w:name="heading 6" w:semiHidden="1" w:uiPriority="9" w:unhideWhenUsed="1" w:qFormat="1"/>
+    <w:lsdException w:name="heading 7" w:semiHidden="1" w:uiPriority="9" w:unhideWhenUsed="1" w:qFormat="1"/>
+    <w:lsdException w:name="heading 8" w:semiHidden="1" w:uiPriority="9" w:unhideWhenUsed="1" w:qFormat="1"/>
+    <w:lsdException w:name="heading 9" w:semiHidden="1" w:uiPriority="9" w:unhideWhenUsed="1" w:qFormat="1"/>
     <w:lsdException w:name="index 1" w:semiHidden="1" w:unhideWhenUsed="1"/>
     <w:lsdException w:name="index 2" w:semiHidden="1" w:unhideWhenUsed="1"/>
     <w:lsdException w:name="index 3" w:semiHidden="1" w:unhideWhenUsed="1"/>
@@ -717,22 +803,22 @@
     <w:lsdException w:name="index 7" w:semiHidden="1" w:unhideWhenUsed="1"/>
     <w:lsdException w:name="index 8" w:semiHidden="1" w:unhideWhenUsed="1"/>
     <w:lsdException w:name="index 9" w:semiHidden="1" w:unhideWhenUsed="1"/>
-    <w:lsdException w:name="toc 1" w:uiPriority="39" w:semiHidden="1" w:unhideWhenUsed="1"/>
-    <w:lsdException w:name="toc 2" w:uiPriority="39" w:semiHidden="1" w:unhideWhenUsed="1"/>
-    <w:lsdException w:name="toc 3" w:uiPriority="39" w:semiHidden="1" w:unhideWhenUsed="1"/>
-    <w:lsdException w:name="toc 4" w:uiPriority="39" w:semiHidden="1" w:unhideWhenUsed="1"/>
-    <w:lsdException w:name="toc 5" w:uiPriority="39" w:semiHidden="1" w:unhideWhenUsed="1"/>
-    <w:lsdException w:name="toc 6" w:uiPriority="39" w:semiHidden="1" w:unhideWhenUsed="1"/>
-    <w:lsdException w:name="toc 7" w:uiPriority="39" w:semiHidden="1" w:unhideWhenUsed="1"/>
-    <w:lsdException w:name="toc 8" w:uiPriority="39" w:semiHidden="1" w:unhideWhenUsed="1"/>
-    <w:lsdException w:name="toc 9" w:uiPriority="39" w:semiHidden="1" w:unhideWhenUsed="1"/>
+    <w:lsdException w:name="toc 1" w:semiHidden="1" w:uiPriority="39" w:unhideWhenUsed="1"/>
+    <w:lsdException w:name="toc 2" w:semiHidden="1" w:uiPriority="39" w:unhideWhenUsed="1"/>
+    <w:lsdException w:name="toc 3" w:semiHidden="1" w:uiPriority="39" w:unhideWhenUsed="1"/>
+    <w:lsdException w:name="toc 4" w:semiHidden="1" w:uiPriority="39" w:unhideWhenUsed="1"/>
+    <w:lsdException w:name="toc 5" w:semiHidden="1" w:uiPriority="39" w:unhideWhenUsed="1"/>
+    <w:lsdException w:name="toc 6" w:semiHidden="1" w:uiPriority="39" w:unhideWhenUsed="1"/>
+    <w:lsdException w:name="toc 7" w:semiHidden="1" w:uiPriority="39" w:unhideWhenUsed="1"/>
+    <w:lsdException w:name="toc 8" w:semiHidden="1" w:uiPriority="39" w:unhideWhenUsed="1"/>
+    <w:lsdException w:name="toc 9" w:semiHidden="1" w:uiPriority="39" w:unhideWhenUsed="1"/>
     <w:lsdException w:name="Normal Indent" w:semiHidden="1" w:unhideWhenUsed="1"/>
     <w:lsdException w:name="footnote text" w:semiHidden="1" w:unhideWhenUsed="1"/>
     <w:lsdException w:name="annotation text" w:semiHidden="1" w:unhideWhenUsed="1"/>
     <w:lsdException w:name="header" w:semiHidden="1" w:unhideWhenUsed="1"/>
     <w:lsdException w:name="footer" w:semiHidden="1" w:unhideWhenUsed="1"/>
     <w:lsdException w:name="index heading" w:semiHidden="1" w:unhideWhenUsed="1"/>
-    <w:lsdException w:name="caption" w:uiPriority="35" w:semiHidden="1" w:unhideWhenUsed="1" w:qFormat="1"/>
+    <w:lsdException w:name="caption" w:semiHidden="1" w:uiPriority="35" w:unhideWhenUsed="1" w:qFormat="1"/>
     <w:lsdException w:name="table of figures" w:semiHidden="1" w:unhideWhenUsed="1"/>
     <w:lsdException w:name="envelope address" w:semiHidden="1" w:unhideWhenUsed="1"/>
     <w:lsdException w:name="envelope return" w:semiHidden="1" w:unhideWhenUsed="1"/>
@@ -763,7 +849,7 @@
     <w:lsdException w:name="Title" w:uiPriority="10" w:qFormat="1"/>
     <w:lsdException w:name="Closing" w:semiHidden="1" w:unhideWhenUsed="1"/>
     <w:lsdException w:name="Signature" w:semiHidden="1" w:unhideWhenUsed="1"/>
-    <w:lsdException w:name="Default Paragraph Font" w:uiPriority="1" w:semiHidden="1" w:unhideWhenUsed="1"/>
+    <w:lsdException w:name="Default Paragraph Font" w:semiHidden="1" w:uiPriority="1" w:unhideWhenUsed="1"/>
     <w:lsdException w:name="Body Text" w:semiHidden="1" w:unhideWhenUsed="1"/>
     <w:lsdException w:name="Body Text Indent" w:semiHidden="1" w:unhideWhenUsed="1"/>
     <w:lsdException w:name="List Continue" w:semiHidden="1" w:unhideWhenUsed="1"/>
@@ -963,8 +1049,8 @@
     <w:lsdException w:name="Subtle Reference" w:uiPriority="31" w:qFormat="1"/>
     <w:lsdException w:name="Intense Reference" w:uiPriority="32" w:qFormat="1"/>
     <w:lsdException w:name="Book Title" w:uiPriority="33" w:qFormat="1"/>
-    <w:lsdException w:name="Bibliography" w:uiPriority="37" w:semiHidden="1" w:unhideWhenUsed="1"/>
-    <w:lsdException w:name="TOC Heading" w:uiPriority="39" w:semiHidden="1" w:unhideWhenUsed="1" w:qFormat="1"/>
+    <w:lsdException w:name="Bibliography" w:semiHidden="1" w:uiPriority="37" w:unhideWhenUsed="1"/>
+    <w:lsdException w:name="TOC Heading" w:semiHidden="1" w:uiPriority="39" w:unhideWhenUsed="1" w:qFormat="1"/>
     <w:lsdException w:name="Plain Table 1" w:uiPriority="41"/>
     <w:lsdException w:name="Plain Table 2" w:uiPriority="42"/>
     <w:lsdException w:name="Plain Table 3" w:uiPriority="43"/>
@@ -1075,37 +1161,43 @@
     <w:lsdException w:name="Unresolved Mention" w:semiHidden="1" w:unhideWhenUsed="1"/>
     <w:lsdException w:name="Smart Link" w:semiHidden="1" w:unhideWhenUsed="1"/>
   </w:latentStyles>
-  <w:style w:type="paragraph" w:styleId="Normal" w:default="1">
+  <w:style w:type="paragraph" w:default="1" w:styleId="Normal">
     <w:name w:val="Normal"/>
     <w:qFormat/>
-    <w:pPr>
-      <w:widowControl/>
-      <w:bidi w:val="0"/>
-      <w:jc w:val="left"/>
-    </w:pPr>
-    <w:rPr>
-      <w:rFonts w:ascii="Calibri" w:hAnsi="Calibri" w:eastAsia="Calibri" w:cs="" w:asciiTheme="minorHAnsi" w:cstheme="minorBidi" w:eastAsiaTheme="minorHAnsi" w:hAnsiTheme="minorHAnsi"/>
-      <w:color w:val="auto"/>
-      <w:kern w:val="0"/>
-      <w:sz w:val="24"/>
-      <w:szCs w:val="24"/>
-      <w:lang w:val="en-CA" w:eastAsia="en-US" w:bidi="ar-SA"/>
-    </w:rPr>
   </w:style>
-  <w:style w:type="character" w:styleId="DefaultParagraphFont" w:default="1">
+  <w:style w:type="character" w:default="1" w:styleId="DefaultParagraphFont">
     <w:name w:val="Default Paragraph Font"/>
     <w:uiPriority w:val="1"/>
     <w:semiHidden/>
     <w:unhideWhenUsed/>
-    <w:qFormat/>
-    <w:rPr/>
   </w:style>
-  <w:style w:type="character" w:styleId="InternetLink">
+  <w:style w:type="table" w:default="1" w:styleId="TableNormal">
+    <w:name w:val="Normal Table"/>
+    <w:uiPriority w:val="99"/>
+    <w:semiHidden/>
+    <w:unhideWhenUsed/>
+    <w:tblPr>
+      <w:tblInd w:w="0" w:type="dxa"/>
+      <w:tblCellMar>
+        <w:top w:w="0" w:type="dxa"/>
+        <w:left w:w="108" w:type="dxa"/>
+        <w:bottom w:w="0" w:type="dxa"/>
+        <w:right w:w="108" w:type="dxa"/>
+      </w:tblCellMar>
+    </w:tblPr>
+  </w:style>
+  <w:style w:type="numbering" w:default="1" w:styleId="NoList">
+    <w:name w:val="No List"/>
+    <w:uiPriority w:val="99"/>
+    <w:semiHidden/>
+    <w:unhideWhenUsed/>
+  </w:style>
+  <w:style w:type="character" w:customStyle="1" w:styleId="InternetLink">
     <w:name w:val="Internet Link"/>
     <w:basedOn w:val="DefaultParagraphFont"/>
     <w:uiPriority w:val="99"/>
     <w:unhideWhenUsed/>
-    <w:rsid w:val="006f4cff"/>
+    <w:rsid w:val="006F4CFF"/>
     <w:rPr>
       <w:color w:val="0563C1" w:themeColor="hyperlink"/>
       <w:u w:val="single"/>
@@ -1118,52 +1210,50 @@
     <w:semiHidden/>
     <w:unhideWhenUsed/>
     <w:qFormat/>
-    <w:rsid w:val="006f4cff"/>
+    <w:rsid w:val="006F4CFF"/>
     <w:rPr>
       <w:color w:val="605E5C"/>
-      <w:shd w:fill="E1DFDD" w:val="clear"/>
+      <w:shd w:val="clear" w:color="auto" w:fill="E1DFDD"/>
     </w:rPr>
   </w:style>
-  <w:style w:type="character" w:styleId="ListLabel1">
+  <w:style w:type="character" w:customStyle="1" w:styleId="ListLabel1">
     <w:name w:val="ListLabel 1"/>
     <w:qFormat/>
     <w:rPr>
-      <w:rFonts w:ascii="Times New Roman" w:hAnsi="Times New Roman" w:eastAsia="Times New Roman" w:cs="Times New Roman"/>
+      <w:rFonts w:ascii="Times New Roman" w:eastAsia="Times New Roman" w:hAnsi="Times New Roman" w:cs="Times New Roman"/>
     </w:rPr>
   </w:style>
-  <w:style w:type="paragraph" w:styleId="Heading">
+  <w:style w:type="paragraph" w:customStyle="1" w:styleId="Heading">
     <w:name w:val="Heading"/>
     <w:basedOn w:val="Normal"/>
-    <w:next w:val="TextBody"/>
+    <w:next w:val="BodyText"/>
     <w:qFormat/>
     <w:pPr>
-      <w:keepNext w:val="true"/>
+      <w:keepNext/>
       <w:spacing w:before="240" w:after="120"/>
     </w:pPr>
     <w:rPr>
-      <w:rFonts w:ascii="Liberation Sans" w:hAnsi="Liberation Sans" w:eastAsia="AR PL SungtiL GB" w:cs="Lohit Devanagari"/>
+      <w:rFonts w:ascii="Liberation Sans" w:eastAsia="AR PL SungtiL GB" w:hAnsi="Liberation Sans" w:cs="Lohit Devanagari"/>
       <w:sz w:val="28"/>
       <w:szCs w:val="28"/>
     </w:rPr>
   </w:style>
-  <w:style w:type="paragraph" w:styleId="TextBody">
+  <w:style w:type="paragraph" w:styleId="BodyText">
     <w:name w:val="Body Text"/>
     <w:basedOn w:val="Normal"/>
     <w:pPr>
-      <w:spacing w:lineRule="auto" w:line="276" w:before="0" w:after="140"/>
+      <w:spacing w:after="140" w:line="276" w:lineRule="auto"/>
     </w:pPr>
-    <w:rPr/>
   </w:style>
   <w:style w:type="paragraph" w:styleId="List">
     <w:name w:val="List"/>
-    <w:basedOn w:val="TextBody"/>
-    <w:pPr/>
+    <w:basedOn w:val="BodyText"/>
     <w:rPr>
       <w:rFonts w:cs="Lohit Devanagari"/>
     </w:rPr>
   </w:style>
   <w:style w:type="paragraph" w:styleId="Caption">
-    <w:name w:val="Caption"/>
+    <w:name w:val="caption"/>
     <w:basedOn w:val="Normal"/>
     <w:qFormat/>
     <w:pPr>
@@ -1174,11 +1264,9 @@
       <w:rFonts w:cs="Lohit Devanagari"/>
       <w:i/>
       <w:iCs/>
-      <w:sz w:val="24"/>
-      <w:szCs w:val="24"/>
     </w:rPr>
   </w:style>
-  <w:style w:type="paragraph" w:styleId="Index">
+  <w:style w:type="paragraph" w:customStyle="1" w:styleId="Index">
     <w:name w:val="Index"/>
     <w:basedOn w:val="Normal"/>
     <w:qFormat/>
@@ -1194,35 +1282,11 @@
     <w:basedOn w:val="Normal"/>
     <w:uiPriority w:val="34"/>
     <w:qFormat/>
-    <w:rsid w:val="00276f81"/>
+    <w:rsid w:val="00276F81"/>
     <w:pPr>
-      <w:spacing w:before="0" w:after="0"/>
-      <w:ind w:left="720" w:hanging="0"/>
+      <w:ind w:left="720"/>
       <w:contextualSpacing/>
     </w:pPr>
-    <w:rPr/>
-  </w:style>
-  <w:style w:type="numbering" w:styleId="NoList" w:default="1">
-    <w:name w:val="No List"/>
-    <w:uiPriority w:val="99"/>
-    <w:semiHidden/>
-    <w:unhideWhenUsed/>
-    <w:qFormat/>
-  </w:style>
-  <w:style w:type="table" w:default="1" w:styleId="TableNormal">
-    <w:name w:val="Normal Table"/>
-    <w:uiPriority w:val="99"/>
-    <w:semiHidden/>
-    <w:unhideWhenUsed/>
-    <w:tblPr>
-      <w:tblInd w:w="0" w:type="dxa"/>
-      <w:tblCellMar>
-        <w:top w:w="0" w:type="dxa"/>
-        <w:left w:w="108" w:type="dxa"/>
-        <w:bottom w:w="0" w:type="dxa"/>
-        <w:right w:w="108" w:type="dxa"/>
-      </w:tblCellMar>
-    </w:tblPr>
   </w:style>
 </w:styles>
 </file>
@@ -1520,4 +1584,24 @@
     </a:ext>
   </a:extLst>
 </a:theme>
+</file>
+
+<file path=word/webextensions/taskpanes.xml><?xml version="1.0" encoding="utf-8"?>
+<wetp:taskpanes xmlns:wetp="http://schemas.microsoft.com/office/webextensions/taskpanes/2010/11">
+  <wetp:taskpane dockstate="right" visibility="0" width="350" row="0">
+    <wetp:webextensionref xmlns:r="http://schemas.openxmlformats.org/officeDocument/2006/relationships" r:id="rId1"/>
+  </wetp:taskpane>
+</wetp:taskpanes>
+</file>
+
+<file path=word/webextensions/webextension1.xml><?xml version="1.0" encoding="utf-8"?>
+<we:webextension xmlns:we="http://schemas.microsoft.com/office/webextensions/webextension/2010/11" id="{5F669ACA-1705-B944-84D0-4D436EF6912B}">
+  <we:reference id="wa200001011" version="1.2.0.0" store="en-US" storeType="OMEX"/>
+  <we:alternateReferences>
+    <we:reference id="wa200001011" version="1.2.0.0" store="" storeType="OMEX"/>
+  </we:alternateReferences>
+  <we:properties/>
+  <we:bindings/>
+  <we:snapshot xmlns:r="http://schemas.openxmlformats.org/officeDocument/2006/relationships"/>
+</we:webextension>
 </file>
</xml_diff>